<commit_message>
Fase 1: Creación de la base de datos de la empresa simulada
</commit_message>
<xml_diff>
--- a/Paso A Paso.docx
+++ b/Paso A Paso.docx
@@ -58,7 +58,19 @@
         <w:rPr>
           <w:lang w:val="es-MX"/>
         </w:rPr>
-        <w:t>ya que ambos integrantes del grupo conocemos sobre cosas de deporte en general.</w:t>
+        <w:t xml:space="preserve">ya que </w:t>
+      </w:r>
+      <w:r>
+        <w:rPr>
+          <w:lang w:val="es-MX"/>
+        </w:rPr>
+        <w:t>conozco</w:t>
+      </w:r>
+      <w:r>
+        <w:rPr>
+          <w:lang w:val="es-MX"/>
+        </w:rPr>
+        <w:t xml:space="preserve"> sobre cosas de deporte en general.</w:t>
       </w:r>
     </w:p>
     <w:p>
@@ -961,6 +973,177 @@
           </wp:inline>
         </w:drawing>
       </w:r>
+    </w:p>
+    <w:p>
+      <w:pPr>
+        <w:rPr>
+          <w:b/>
+          <w:bCs/>
+        </w:rPr>
+      </w:pPr>
+      <w:proofErr w:type="spellStart"/>
+      <w:r>
+        <w:rPr>
+          <w:b/>
+          <w:bCs/>
+        </w:rPr>
+        <w:lastRenderedPageBreak/>
+        <w:t>git</w:t>
+      </w:r>
+      <w:proofErr w:type="spellEnd"/>
+      <w:r>
+        <w:rPr>
+          <w:b/>
+          <w:bCs/>
+        </w:rPr>
+        <w:t xml:space="preserve"> </w:t>
+      </w:r>
+      <w:proofErr w:type="gramStart"/>
+      <w:r>
+        <w:rPr>
+          <w:b/>
+          <w:bCs/>
+        </w:rPr>
+        <w:t>add .</w:t>
+      </w:r>
+      <w:proofErr w:type="gramEnd"/>
+    </w:p>
+    <w:p>
+      <w:pPr>
+        <w:rPr>
+          <w:b/>
+          <w:bCs/>
+        </w:rPr>
+      </w:pPr>
+      <w:proofErr w:type="spellStart"/>
+      <w:r>
+        <w:rPr>
+          <w:b/>
+          <w:bCs/>
+        </w:rPr>
+        <w:t>git</w:t>
+      </w:r>
+      <w:proofErr w:type="spellEnd"/>
+      <w:r>
+        <w:rPr>
+          <w:b/>
+          <w:bCs/>
+        </w:rPr>
+        <w:t xml:space="preserve"> </w:t>
+      </w:r>
+      <w:proofErr w:type="spellStart"/>
+      <w:r>
+        <w:rPr>
+          <w:b/>
+          <w:bCs/>
+        </w:rPr>
+        <w:t>commit</w:t>
+      </w:r>
+      <w:proofErr w:type="spellEnd"/>
+      <w:r>
+        <w:rPr>
+          <w:b/>
+          <w:bCs/>
+        </w:rPr>
+        <w:t xml:space="preserve"> -m "Fase 0: Configuración inicial del proyecto y estructura de carpetas"</w:t>
+      </w:r>
+    </w:p>
+    <w:p>
+      <w:pPr>
+        <w:rPr>
+          <w:b/>
+          <w:bCs/>
+        </w:rPr>
+      </w:pPr>
+      <w:proofErr w:type="spellStart"/>
+      <w:r>
+        <w:rPr>
+          <w:b/>
+          <w:bCs/>
+        </w:rPr>
+        <w:t>git</w:t>
+      </w:r>
+      <w:proofErr w:type="spellEnd"/>
+      <w:r>
+        <w:rPr>
+          <w:b/>
+          <w:bCs/>
+        </w:rPr>
+        <w:t xml:space="preserve"> </w:t>
+      </w:r>
+      <w:proofErr w:type="spellStart"/>
+      <w:r>
+        <w:rPr>
+          <w:b/>
+          <w:bCs/>
+        </w:rPr>
+        <w:t>push</w:t>
+      </w:r>
+      <w:proofErr w:type="spellEnd"/>
+      <w:r>
+        <w:rPr>
+          <w:b/>
+          <w:bCs/>
+        </w:rPr>
+        <w:t xml:space="preserve"> (a mi repositorio)</w:t>
+      </w:r>
+    </w:p>
+    <w:p>
+      <w:pPr>
+        <w:rPr>
+          <w:b/>
+          <w:bCs/>
+        </w:rPr>
+      </w:pPr>
+      <w:r>
+        <w:rPr>
+          <w:b/>
+          <w:bCs/>
+        </w:rPr>
+        <w:drawing>
+          <wp:inline distT="0" distB="0" distL="0" distR="0" wp14:anchorId="3F5FB179" wp14:editId="46DCAD19">
+            <wp:extent cx="5612130" cy="2757170"/>
+            <wp:effectExtent l="0" t="0" r="7620" b="5080"/>
+            <wp:docPr id="909626363" name="Imagen 1"/>
+            <wp:cNvGraphicFramePr>
+              <a:graphicFrameLocks xmlns:a="http://schemas.openxmlformats.org/drawingml/2006/main" noChangeAspect="1"/>
+            </wp:cNvGraphicFramePr>
+            <a:graphic xmlns:a="http://schemas.openxmlformats.org/drawingml/2006/main">
+              <a:graphicData uri="http://schemas.openxmlformats.org/drawingml/2006/picture">
+                <pic:pic xmlns:pic="http://schemas.openxmlformats.org/drawingml/2006/picture">
+                  <pic:nvPicPr>
+                    <pic:cNvPr id="909626363" name=""/>
+                    <pic:cNvPicPr/>
+                  </pic:nvPicPr>
+                  <pic:blipFill>
+                    <a:blip r:embed="rId12"/>
+                    <a:stretch>
+                      <a:fillRect/>
+                    </a:stretch>
+                  </pic:blipFill>
+                  <pic:spPr>
+                    <a:xfrm>
+                      <a:off x="0" y="0"/>
+                      <a:ext cx="5612130" cy="2757170"/>
+                    </a:xfrm>
+                    <a:prstGeom prst="rect">
+                      <a:avLst/>
+                    </a:prstGeom>
+                  </pic:spPr>
+                </pic:pic>
+              </a:graphicData>
+            </a:graphic>
+          </wp:inline>
+        </w:drawing>
+      </w:r>
+    </w:p>
+    <w:p>
+      <w:pPr>
+        <w:rPr>
+          <w:b/>
+          <w:bCs/>
+        </w:rPr>
+      </w:pPr>
     </w:p>
     <w:p>
       <w:pPr>

</xml_diff>